<commit_message>
Ajuste guión 03 matemática 6
Ajuste de guión
</commit_message>
<xml_diff>
--- a/fuentes/contenidos/grado06/guion03/MA_06_03_CO .docx
+++ b/fuentes/contenidos/grado06/guion03/MA_06_03_CO .docx
@@ -2487,17 +2487,655 @@
         <w:spacing w:after="0"/>
         <w:rPr>
           <w:rFonts w:ascii="Arial" w:hAnsi="Arial" w:cs="Arial"/>
-          <w:sz w:val="22"/>
-          <w:szCs w:val="22"/>
-        </w:rPr>
-      </w:pPr>
-      <w:r>
-        <w:rPr>
-          <w:rFonts w:ascii="Arial" w:hAnsi="Arial" w:cs="Arial"/>
-          <w:sz w:val="22"/>
-          <w:szCs w:val="22"/>
-        </w:rPr>
-        <w:t>A continuación se presentan algunas actividades que permiten verificar lo aprendido en relación con las propiedades de la adición entre números naturales.</w:t>
+        </w:rPr>
+      </w:pPr>
+      <w:r>
+        <w:rPr>
+          <w:rFonts w:ascii="Arial" w:hAnsi="Arial" w:cs="Arial"/>
+        </w:rPr>
+        <w:t>Con estas actividades podrás practicar</w:t>
+      </w:r>
+      <w:r>
+        <w:rPr>
+          <w:rFonts w:ascii="Arial" w:hAnsi="Arial" w:cs="Arial"/>
+        </w:rPr>
+        <w:t xml:space="preserve"> lo aprendido en relación con l</w:t>
+      </w:r>
+      <w:r>
+        <w:rPr>
+          <w:rFonts w:ascii="Arial" w:hAnsi="Arial" w:cs="Arial"/>
+        </w:rPr>
+        <w:t>a adición de n</w:t>
+      </w:r>
+      <w:r>
+        <w:rPr>
+          <w:rFonts w:ascii="Arial" w:hAnsi="Arial" w:cs="Arial"/>
+          <w:vanish/>
+        </w:rPr>
+        <w:t>s ecuaciones.es.binadas de n</w:t>
+      </w:r>
+      <w:r>
+        <w:rPr>
+          <w:rFonts w:ascii="Arial" w:hAnsi="Arial" w:cs="Arial"/>
+          <w:vanish/>
+        </w:rPr>
+        <w:pgNum/>
+      </w:r>
+      <w:r>
+        <w:rPr>
+          <w:rFonts w:ascii="Arial" w:hAnsi="Arial" w:cs="Arial"/>
+          <w:vanish/>
+        </w:rPr>
+        <w:pgNum/>
+      </w:r>
+      <w:r>
+        <w:rPr>
+          <w:rFonts w:ascii="Arial" w:hAnsi="Arial" w:cs="Arial"/>
+          <w:vanish/>
+        </w:rPr>
+        <w:pgNum/>
+      </w:r>
+      <w:r>
+        <w:rPr>
+          <w:rFonts w:ascii="Arial" w:hAnsi="Arial" w:cs="Arial"/>
+          <w:vanish/>
+        </w:rPr>
+        <w:pgNum/>
+        <w:t>ultiplicacii</w:t>
+      </w:r>
+      <w:r>
+        <w:rPr>
+          <w:rFonts w:ascii="Arial" w:hAnsi="Arial" w:cs="Arial"/>
+          <w:vanish/>
+        </w:rPr>
+        <w:pgNum/>
+      </w:r>
+      <w:r>
+        <w:rPr>
+          <w:rFonts w:ascii="Arial" w:hAnsi="Arial" w:cs="Arial"/>
+          <w:vanish/>
+        </w:rPr>
+        <w:pgNum/>
+      </w:r>
+      <w:r>
+        <w:rPr>
+          <w:rFonts w:ascii="Arial" w:hAnsi="Arial" w:cs="Arial"/>
+          <w:vanish/>
+        </w:rPr>
+        <w:pgNum/>
+      </w:r>
+      <w:r>
+        <w:rPr>
+          <w:rFonts w:ascii="Arial" w:hAnsi="Arial" w:cs="Arial"/>
+          <w:vanish/>
+        </w:rPr>
+        <w:pgNum/>
+      </w:r>
+      <w:r>
+        <w:rPr>
+          <w:rFonts w:ascii="Arial" w:hAnsi="Arial" w:cs="Arial"/>
+          <w:vanish/>
+        </w:rPr>
+        <w:pgNum/>
+      </w:r>
+      <w:r>
+        <w:rPr>
+          <w:rFonts w:ascii="Arial" w:hAnsi="Arial" w:cs="Arial"/>
+          <w:vanish/>
+        </w:rPr>
+        <w:pgNum/>
+      </w:r>
+      <w:r>
+        <w:rPr>
+          <w:rFonts w:ascii="Arial" w:hAnsi="Arial" w:cs="Arial"/>
+          <w:vanish/>
+        </w:rPr>
+        <w:pgNum/>
+      </w:r>
+      <w:r>
+        <w:rPr>
+          <w:rFonts w:ascii="Arial" w:hAnsi="Arial" w:cs="Arial"/>
+          <w:vanish/>
+        </w:rPr>
+        <w:pgNum/>
+      </w:r>
+      <w:r>
+        <w:rPr>
+          <w:rFonts w:ascii="Arial" w:hAnsi="Arial" w:cs="Arial"/>
+          <w:vanish/>
+        </w:rPr>
+        <w:pgNum/>
+      </w:r>
+      <w:r>
+        <w:rPr>
+          <w:rFonts w:ascii="Arial" w:hAnsi="Arial" w:cs="Arial"/>
+          <w:vanish/>
+        </w:rPr>
+        <w:pgNum/>
+      </w:r>
+      <w:r>
+        <w:rPr>
+          <w:rFonts w:ascii="Arial" w:hAnsi="Arial" w:cs="Arial"/>
+          <w:vanish/>
+        </w:rPr>
+        <w:pgNum/>
+      </w:r>
+      <w:r>
+        <w:rPr>
+          <w:rFonts w:ascii="Arial" w:hAnsi="Arial" w:cs="Arial"/>
+          <w:vanish/>
+        </w:rPr>
+        <w:pgNum/>
+      </w:r>
+      <w:r>
+        <w:rPr>
+          <w:rFonts w:ascii="Arial" w:hAnsi="Arial" w:cs="Arial"/>
+          <w:vanish/>
+        </w:rPr>
+        <w:pgNum/>
+      </w:r>
+      <w:r>
+        <w:rPr>
+          <w:rFonts w:ascii="Arial" w:hAnsi="Arial" w:cs="Arial"/>
+          <w:vanish/>
+        </w:rPr>
+        <w:pgNum/>
+      </w:r>
+      <w:r>
+        <w:rPr>
+          <w:rFonts w:ascii="Arial" w:hAnsi="Arial" w:cs="Arial"/>
+          <w:vanish/>
+        </w:rPr>
+        <w:pgNum/>
+      </w:r>
+      <w:r>
+        <w:rPr>
+          <w:rFonts w:ascii="Arial" w:hAnsi="Arial" w:cs="Arial"/>
+          <w:vanish/>
+        </w:rPr>
+        <w:pgNum/>
+      </w:r>
+      <w:r>
+        <w:rPr>
+          <w:rFonts w:ascii="Arial" w:hAnsi="Arial" w:cs="Arial"/>
+          <w:vanish/>
+        </w:rPr>
+        <w:pgNum/>
+      </w:r>
+      <w:r>
+        <w:rPr>
+          <w:rFonts w:ascii="Arial" w:hAnsi="Arial" w:cs="Arial"/>
+          <w:vanish/>
+        </w:rPr>
+        <w:pgNum/>
+      </w:r>
+      <w:r>
+        <w:rPr>
+          <w:rFonts w:ascii="Arial" w:hAnsi="Arial" w:cs="Arial"/>
+          <w:vanish/>
+        </w:rPr>
+        <w:pgNum/>
+      </w:r>
+      <w:r>
+        <w:rPr>
+          <w:rFonts w:ascii="Arial" w:hAnsi="Arial" w:cs="Arial"/>
+          <w:vanish/>
+        </w:rPr>
+        <w:pgNum/>
+      </w:r>
+      <w:r>
+        <w:rPr>
+          <w:rFonts w:ascii="Arial" w:hAnsi="Arial" w:cs="Arial"/>
+          <w:vanish/>
+        </w:rPr>
+        <w:pgNum/>
+      </w:r>
+      <w:r>
+        <w:rPr>
+          <w:rFonts w:ascii="Arial" w:hAnsi="Arial" w:cs="Arial"/>
+          <w:vanish/>
+        </w:rPr>
+        <w:pgNum/>
+      </w:r>
+      <w:r>
+        <w:rPr>
+          <w:rFonts w:ascii="Arial" w:hAnsi="Arial" w:cs="Arial"/>
+          <w:vanish/>
+        </w:rPr>
+        <w:pgNum/>
+      </w:r>
+      <w:r>
+        <w:rPr>
+          <w:rFonts w:ascii="Arial" w:hAnsi="Arial" w:cs="Arial"/>
+          <w:vanish/>
+        </w:rPr>
+        <w:pgNum/>
+      </w:r>
+      <w:r>
+        <w:rPr>
+          <w:rFonts w:ascii="Arial" w:hAnsi="Arial" w:cs="Arial"/>
+          <w:vanish/>
+        </w:rPr>
+        <w:pgNum/>
+      </w:r>
+      <w:r>
+        <w:rPr>
+          <w:rFonts w:ascii="Arial" w:hAnsi="Arial" w:cs="Arial"/>
+          <w:vanish/>
+        </w:rPr>
+        <w:pgNum/>
+      </w:r>
+      <w:r>
+        <w:rPr>
+          <w:rFonts w:ascii="Arial" w:hAnsi="Arial" w:cs="Arial"/>
+          <w:vanish/>
+        </w:rPr>
+        <w:pgNum/>
+      </w:r>
+      <w:r>
+        <w:rPr>
+          <w:rFonts w:ascii="Arial" w:hAnsi="Arial" w:cs="Arial"/>
+          <w:vanish/>
+        </w:rPr>
+        <w:pgNum/>
+      </w:r>
+      <w:r>
+        <w:rPr>
+          <w:rFonts w:ascii="Arial" w:hAnsi="Arial" w:cs="Arial"/>
+          <w:vanish/>
+        </w:rPr>
+        <w:pgNum/>
+      </w:r>
+      <w:r>
+        <w:rPr>
+          <w:rFonts w:ascii="Arial" w:hAnsi="Arial" w:cs="Arial"/>
+          <w:vanish/>
+        </w:rPr>
+        <w:pgNum/>
+      </w:r>
+      <w:r>
+        <w:rPr>
+          <w:rFonts w:ascii="Arial" w:hAnsi="Arial" w:cs="Arial"/>
+          <w:vanish/>
+        </w:rPr>
+        <w:pgNum/>
+      </w:r>
+      <w:r>
+        <w:rPr>
+          <w:rFonts w:ascii="Arial" w:hAnsi="Arial" w:cs="Arial"/>
+          <w:vanish/>
+        </w:rPr>
+        <w:pgNum/>
+      </w:r>
+      <w:r>
+        <w:rPr>
+          <w:rFonts w:ascii="Arial" w:hAnsi="Arial" w:cs="Arial"/>
+          <w:vanish/>
+        </w:rPr>
+        <w:pgNum/>
+      </w:r>
+      <w:r>
+        <w:rPr>
+          <w:rFonts w:ascii="Arial" w:hAnsi="Arial" w:cs="Arial"/>
+          <w:vanish/>
+        </w:rPr>
+        <w:pgNum/>
+      </w:r>
+      <w:r>
+        <w:rPr>
+          <w:rFonts w:ascii="Arial" w:hAnsi="Arial" w:cs="Arial"/>
+          <w:vanish/>
+        </w:rPr>
+        <w:pgNum/>
+      </w:r>
+      <w:r>
+        <w:rPr>
+          <w:rFonts w:ascii="Arial" w:hAnsi="Arial" w:cs="Arial"/>
+          <w:vanish/>
+        </w:rPr>
+        <w:pgNum/>
+      </w:r>
+      <w:r>
+        <w:rPr>
+          <w:rFonts w:ascii="Arial" w:hAnsi="Arial" w:cs="Arial"/>
+          <w:vanish/>
+        </w:rPr>
+        <w:pgNum/>
+      </w:r>
+      <w:r>
+        <w:rPr>
+          <w:rFonts w:ascii="Arial" w:hAnsi="Arial" w:cs="Arial"/>
+          <w:vanish/>
+        </w:rPr>
+        <w:pgNum/>
+      </w:r>
+      <w:r>
+        <w:rPr>
+          <w:rFonts w:ascii="Arial" w:hAnsi="Arial" w:cs="Arial"/>
+          <w:vanish/>
+        </w:rPr>
+        <w:pgNum/>
+      </w:r>
+      <w:r>
+        <w:rPr>
+          <w:rFonts w:ascii="Arial" w:hAnsi="Arial" w:cs="Arial"/>
+          <w:vanish/>
+        </w:rPr>
+        <w:pgNum/>
+      </w:r>
+      <w:r>
+        <w:rPr>
+          <w:rFonts w:ascii="Arial" w:hAnsi="Arial" w:cs="Arial"/>
+          <w:vanish/>
+        </w:rPr>
+        <w:pgNum/>
+      </w:r>
+      <w:r>
+        <w:rPr>
+          <w:rFonts w:ascii="Arial" w:hAnsi="Arial" w:cs="Arial"/>
+          <w:vanish/>
+        </w:rPr>
+        <w:pgNum/>
+      </w:r>
+      <w:r>
+        <w:rPr>
+          <w:rFonts w:ascii="Arial" w:hAnsi="Arial" w:cs="Arial"/>
+          <w:vanish/>
+        </w:rPr>
+        <w:pgNum/>
+      </w:r>
+      <w:r>
+        <w:rPr>
+          <w:rFonts w:ascii="Arial" w:hAnsi="Arial" w:cs="Arial"/>
+          <w:vanish/>
+        </w:rPr>
+        <w:pgNum/>
+      </w:r>
+      <w:r>
+        <w:rPr>
+          <w:rFonts w:ascii="Arial" w:hAnsi="Arial" w:cs="Arial"/>
+          <w:vanish/>
+        </w:rPr>
+        <w:pgNum/>
+      </w:r>
+      <w:r>
+        <w:rPr>
+          <w:rFonts w:ascii="Arial" w:hAnsi="Arial" w:cs="Arial"/>
+          <w:vanish/>
+        </w:rPr>
+        <w:pgNum/>
+      </w:r>
+      <w:r>
+        <w:rPr>
+          <w:rFonts w:ascii="Arial" w:hAnsi="Arial" w:cs="Arial"/>
+          <w:vanish/>
+        </w:rPr>
+        <w:pgNum/>
+      </w:r>
+      <w:r>
+        <w:rPr>
+          <w:rFonts w:ascii="Arial" w:hAnsi="Arial" w:cs="Arial"/>
+          <w:vanish/>
+        </w:rPr>
+        <w:pgNum/>
+      </w:r>
+      <w:r>
+        <w:rPr>
+          <w:rFonts w:ascii="Arial" w:hAnsi="Arial" w:cs="Arial"/>
+          <w:vanish/>
+        </w:rPr>
+        <w:pgNum/>
+      </w:r>
+      <w:r>
+        <w:rPr>
+          <w:rFonts w:ascii="Arial" w:hAnsi="Arial" w:cs="Arial"/>
+          <w:vanish/>
+        </w:rPr>
+        <w:pgNum/>
+      </w:r>
+      <w:r>
+        <w:rPr>
+          <w:rFonts w:ascii="Arial" w:hAnsi="Arial" w:cs="Arial"/>
+          <w:vanish/>
+        </w:rPr>
+        <w:pgNum/>
+      </w:r>
+      <w:r>
+        <w:rPr>
+          <w:rFonts w:ascii="Arial" w:hAnsi="Arial" w:cs="Arial"/>
+          <w:vanish/>
+        </w:rPr>
+        <w:pgNum/>
+      </w:r>
+      <w:r>
+        <w:rPr>
+          <w:rFonts w:ascii="Arial" w:hAnsi="Arial" w:cs="Arial"/>
+          <w:vanish/>
+        </w:rPr>
+        <w:pgNum/>
+      </w:r>
+      <w:r>
+        <w:rPr>
+          <w:rFonts w:ascii="Arial" w:hAnsi="Arial" w:cs="Arial"/>
+          <w:vanish/>
+        </w:rPr>
+        <w:pgNum/>
+      </w:r>
+      <w:r>
+        <w:rPr>
+          <w:rFonts w:ascii="Arial" w:hAnsi="Arial" w:cs="Arial"/>
+          <w:vanish/>
+        </w:rPr>
+        <w:pgNum/>
+      </w:r>
+      <w:r>
+        <w:rPr>
+          <w:rFonts w:ascii="Arial" w:hAnsi="Arial" w:cs="Arial"/>
+          <w:vanish/>
+        </w:rPr>
+        <w:pgNum/>
+      </w:r>
+      <w:r>
+        <w:rPr>
+          <w:rFonts w:ascii="Arial" w:hAnsi="Arial" w:cs="Arial"/>
+          <w:vanish/>
+        </w:rPr>
+        <w:pgNum/>
+      </w:r>
+      <w:r>
+        <w:rPr>
+          <w:rFonts w:ascii="Arial" w:hAnsi="Arial" w:cs="Arial"/>
+          <w:vanish/>
+        </w:rPr>
+        <w:pgNum/>
+      </w:r>
+      <w:r>
+        <w:rPr>
+          <w:rFonts w:ascii="Arial" w:hAnsi="Arial" w:cs="Arial"/>
+          <w:vanish/>
+        </w:rPr>
+        <w:pgNum/>
+      </w:r>
+      <w:r>
+        <w:rPr>
+          <w:rFonts w:ascii="Arial" w:hAnsi="Arial" w:cs="Arial"/>
+          <w:vanish/>
+        </w:rPr>
+        <w:pgNum/>
+      </w:r>
+      <w:r>
+        <w:rPr>
+          <w:rFonts w:ascii="Arial" w:hAnsi="Arial" w:cs="Arial"/>
+          <w:vanish/>
+        </w:rPr>
+        <w:pgNum/>
+      </w:r>
+      <w:r>
+        <w:rPr>
+          <w:rFonts w:ascii="Arial" w:hAnsi="Arial" w:cs="Arial"/>
+          <w:vanish/>
+        </w:rPr>
+        <w:pgNum/>
+      </w:r>
+      <w:r>
+        <w:rPr>
+          <w:rFonts w:ascii="Arial" w:hAnsi="Arial" w:cs="Arial"/>
+          <w:vanish/>
+        </w:rPr>
+        <w:pgNum/>
+      </w:r>
+      <w:r>
+        <w:rPr>
+          <w:rFonts w:ascii="Arial" w:hAnsi="Arial" w:cs="Arial"/>
+          <w:vanish/>
+        </w:rPr>
+        <w:pgNum/>
+      </w:r>
+      <w:r>
+        <w:rPr>
+          <w:rFonts w:ascii="Arial" w:hAnsi="Arial" w:cs="Arial"/>
+          <w:vanish/>
+        </w:rPr>
+        <w:pgNum/>
+      </w:r>
+      <w:r>
+        <w:rPr>
+          <w:rFonts w:ascii="Arial" w:hAnsi="Arial" w:cs="Arial"/>
+          <w:vanish/>
+        </w:rPr>
+        <w:pgNum/>
+      </w:r>
+      <w:r>
+        <w:rPr>
+          <w:rFonts w:ascii="Arial" w:hAnsi="Arial" w:cs="Arial"/>
+          <w:vanish/>
+        </w:rPr>
+        <w:pgNum/>
+      </w:r>
+      <w:r>
+        <w:rPr>
+          <w:rFonts w:ascii="Arial" w:hAnsi="Arial" w:cs="Arial"/>
+          <w:vanish/>
+        </w:rPr>
+        <w:pgNum/>
+      </w:r>
+      <w:r>
+        <w:rPr>
+          <w:rFonts w:ascii="Arial" w:hAnsi="Arial" w:cs="Arial"/>
+          <w:vanish/>
+        </w:rPr>
+        <w:pgNum/>
+      </w:r>
+      <w:r>
+        <w:rPr>
+          <w:rFonts w:ascii="Arial" w:hAnsi="Arial" w:cs="Arial"/>
+          <w:vanish/>
+        </w:rPr>
+        <w:pgNum/>
+      </w:r>
+      <w:r>
+        <w:rPr>
+          <w:rFonts w:ascii="Arial" w:hAnsi="Arial" w:cs="Arial"/>
+          <w:vanish/>
+        </w:rPr>
+        <w:pgNum/>
+      </w:r>
+      <w:r>
+        <w:rPr>
+          <w:rFonts w:ascii="Arial" w:hAnsi="Arial" w:cs="Arial"/>
+          <w:vanish/>
+        </w:rPr>
+        <w:pgNum/>
+      </w:r>
+      <w:r>
+        <w:rPr>
+          <w:rFonts w:ascii="Arial" w:hAnsi="Arial" w:cs="Arial"/>
+          <w:vanish/>
+        </w:rPr>
+        <w:pgNum/>
+      </w:r>
+      <w:r>
+        <w:rPr>
+          <w:rFonts w:ascii="Arial" w:hAnsi="Arial" w:cs="Arial"/>
+          <w:vanish/>
+        </w:rPr>
+        <w:pgNum/>
+      </w:r>
+      <w:r>
+        <w:rPr>
+          <w:rFonts w:ascii="Arial" w:hAnsi="Arial" w:cs="Arial"/>
+          <w:vanish/>
+        </w:rPr>
+        <w:pgNum/>
+      </w:r>
+      <w:r>
+        <w:rPr>
+          <w:rFonts w:ascii="Arial" w:hAnsi="Arial" w:cs="Arial"/>
+          <w:vanish/>
+        </w:rPr>
+        <w:pgNum/>
+      </w:r>
+      <w:r>
+        <w:rPr>
+          <w:rFonts w:ascii="Arial" w:hAnsi="Arial" w:cs="Arial"/>
+          <w:vanish/>
+        </w:rPr>
+        <w:pgNum/>
+      </w:r>
+      <w:r>
+        <w:rPr>
+          <w:rFonts w:ascii="Arial" w:hAnsi="Arial" w:cs="Arial"/>
+          <w:vanish/>
+        </w:rPr>
+        <w:pgNum/>
+      </w:r>
+      <w:r>
+        <w:rPr>
+          <w:rFonts w:ascii="Arial" w:hAnsi="Arial" w:cs="Arial"/>
+          <w:vanish/>
+        </w:rPr>
+        <w:pgNum/>
+      </w:r>
+      <w:r>
+        <w:rPr>
+          <w:rFonts w:ascii="Arial" w:hAnsi="Arial" w:cs="Arial"/>
+          <w:vanish/>
+        </w:rPr>
+        <w:pgNum/>
+      </w:r>
+      <w:r>
+        <w:rPr>
+          <w:rFonts w:ascii="Arial" w:hAnsi="Arial" w:cs="Arial"/>
+          <w:vanish/>
+        </w:rPr>
+        <w:pgNum/>
+      </w:r>
+      <w:r>
+        <w:rPr>
+          <w:rFonts w:ascii="Arial" w:hAnsi="Arial" w:cs="Arial"/>
+          <w:vanish/>
+        </w:rPr>
+        <w:pgNum/>
+      </w:r>
+      <w:r>
+        <w:rPr>
+          <w:rFonts w:ascii="Arial" w:hAnsi="Arial" w:cs="Arial"/>
+          <w:vanish/>
+        </w:rPr>
+        <w:pgNum/>
+      </w:r>
+      <w:r>
+        <w:rPr>
+          <w:rFonts w:ascii="Arial" w:hAnsi="Arial" w:cs="Arial"/>
+          <w:vanish/>
+        </w:rPr>
+        <w:pgNum/>
+      </w:r>
+      <w:r>
+        <w:rPr>
+          <w:rFonts w:ascii="Arial" w:hAnsi="Arial" w:cs="Arial"/>
+        </w:rPr>
+        <w:t>úmeros naturales.</w:t>
       </w:r>
     </w:p>
     <w:p>
@@ -2505,7 +3143,6 @@
         <w:spacing w:after="0"/>
         <w:rPr>
           <w:rFonts w:ascii="Arial" w:hAnsi="Arial" w:cs="Arial"/>
-          <w:b/>
           <w:sz w:val="22"/>
           <w:szCs w:val="22"/>
         </w:rPr>
@@ -2515,17 +3152,16 @@
       <w:tblPr>
         <w:tblStyle w:val="Tablaconcuadrcula"/>
         <w:tblW w:w="0" w:type="auto"/>
-        <w:tblLayout w:type="fixed"/>
         <w:tblLook w:val="04A0" w:firstRow="1" w:lastRow="0" w:firstColumn="1" w:lastColumn="0" w:noHBand="0" w:noVBand="1"/>
       </w:tblPr>
       <w:tblGrid>
-        <w:gridCol w:w="1668"/>
-        <w:gridCol w:w="7386"/>
+        <w:gridCol w:w="2518"/>
+        <w:gridCol w:w="6515"/>
       </w:tblGrid>
       <w:tr>
         <w:tc>
           <w:tcPr>
-            <w:tcW w:w="9054" w:type="dxa"/>
+            <w:tcW w:w="9033" w:type="dxa"/>
             <w:gridSpan w:val="2"/>
             <w:shd w:val="clear" w:color="auto" w:fill="000000" w:themeFill="text1"/>
           </w:tcPr>
@@ -2542,7 +3178,7 @@
                 <w:rFonts w:ascii="Arial" w:hAnsi="Arial" w:cs="Arial"/>
                 <w:b/>
               </w:rPr>
-              <w:t>Practica: recurso aprovechado</w:t>
+              <w:t>Practica: recurso nuevo</w:t>
             </w:r>
           </w:p>
         </w:tc>
@@ -2550,7 +3186,7 @@
       <w:tr>
         <w:tc>
           <w:tcPr>
-            <w:tcW w:w="1668" w:type="dxa"/>
+            <w:tcW w:w="2518" w:type="dxa"/>
           </w:tcPr>
           <w:p>
             <w:pPr>
@@ -2570,7 +3206,7 @@
         </w:tc>
         <w:tc>
           <w:tcPr>
-            <w:tcW w:w="7386" w:type="dxa"/>
+            <w:tcW w:w="6515" w:type="dxa"/>
           </w:tcPr>
           <w:p>
             <w:pPr>
@@ -2589,13 +3225,7 @@
               <w:rPr>
                 <w:rFonts w:ascii="Arial" w:hAnsi="Arial" w:cs="Arial"/>
               </w:rPr>
-              <w:t>4</w:t>
-            </w:r>
-            <w:r>
-              <w:rPr>
-                <w:rFonts w:ascii="Arial" w:hAnsi="Arial" w:cs="Arial"/>
-              </w:rPr>
-              <w:t>0</w:t>
+              <w:t>40</w:t>
             </w:r>
           </w:p>
         </w:tc>
@@ -2603,44 +3233,46 @@
       <w:tr>
         <w:tc>
           <w:tcPr>
-            <w:tcW w:w="1668" w:type="dxa"/>
-          </w:tcPr>
-          <w:p>
-            <w:pPr>
-              <w:rPr>
-                <w:rFonts w:ascii="Arial" w:hAnsi="Arial" w:cs="Arial"/>
-              </w:rPr>
-            </w:pPr>
-            <w:r>
-              <w:rPr>
-                <w:rFonts w:ascii="Arial" w:hAnsi="Arial" w:cs="Arial"/>
-                <w:b/>
-              </w:rPr>
-              <w:t>Ubicación en Aula Planeta</w:t>
-            </w:r>
-          </w:p>
-        </w:tc>
-        <w:tc>
-          <w:tcPr>
-            <w:tcW w:w="7386" w:type="dxa"/>
-          </w:tcPr>
-          <w:p>
-            <w:pPr>
-              <w:rPr>
-                <w:rFonts w:ascii="Arial" w:hAnsi="Arial" w:cs="Arial"/>
-              </w:rPr>
-            </w:pPr>
-            <w:r>
-              <w:rPr>
-                <w:rFonts w:ascii="Arial" w:hAnsi="Arial" w:cs="Arial"/>
-              </w:rPr>
-              <w:t>1° ESO/Matemáticas/Las operaciones de los números naturales/</w:t>
-            </w:r>
-            <w:r>
-              <w:rPr>
-                <w:rFonts w:ascii="Arial" w:hAnsi="Arial" w:cs="Arial"/>
-              </w:rPr>
-              <w:t>suma de números naturales/consolidación</w:t>
+            <w:tcW w:w="2518" w:type="dxa"/>
+          </w:tcPr>
+          <w:p>
+            <w:pPr>
+              <w:rPr>
+                <w:rFonts w:ascii="Arial" w:hAnsi="Arial" w:cs="Arial"/>
+              </w:rPr>
+            </w:pPr>
+            <w:r>
+              <w:rPr>
+                <w:rFonts w:ascii="Arial" w:hAnsi="Arial" w:cs="Arial"/>
+                <w:b/>
+              </w:rPr>
+              <w:t>Título</w:t>
+            </w:r>
+          </w:p>
+        </w:tc>
+        <w:tc>
+          <w:tcPr>
+            <w:tcW w:w="6515" w:type="dxa"/>
+          </w:tcPr>
+          <w:p>
+            <w:pPr>
+              <w:rPr>
+                <w:rFonts w:ascii="Arial" w:hAnsi="Arial" w:cs="Arial"/>
+              </w:rPr>
+            </w:pPr>
+            <w:r>
+              <w:rPr>
+                <w:rFonts w:ascii="Arial" w:hAnsi="Arial" w:cs="Arial"/>
+                <w:color w:val="000000"/>
+              </w:rPr>
+              <w:t>Refuerza tu aprendizaje: l</w:t>
+            </w:r>
+            <w:r>
+              <w:rPr>
+                <w:rFonts w:ascii="Arial" w:hAnsi="Arial" w:cs="Arial"/>
+                <w:color w:val="000000"/>
+              </w:rPr>
+              <w:t>a adición de números naturales</w:t>
             </w:r>
           </w:p>
         </w:tc>
@@ -2648,469 +3280,12 @@
       <w:tr>
         <w:tc>
           <w:tcPr>
-            <w:tcW w:w="1668" w:type="dxa"/>
-          </w:tcPr>
-          <w:p>
-            <w:pPr>
-              <w:rPr>
-                <w:rFonts w:ascii="Arial" w:hAnsi="Arial" w:cs="Arial"/>
-              </w:rPr>
-            </w:pPr>
-            <w:r>
-              <w:rPr>
-                <w:rFonts w:ascii="Arial" w:hAnsi="Arial" w:cs="Arial"/>
-                <w:b/>
-              </w:rPr>
-              <w:t>Cambio (descripción o capturas de pantallas)</w:t>
-            </w:r>
-          </w:p>
-        </w:tc>
-        <w:tc>
-          <w:tcPr>
-            <w:tcW w:w="7386" w:type="dxa"/>
-          </w:tcPr>
-          <w:p>
-            <w:pPr>
-              <w:rPr>
-                <w:rFonts w:ascii="Arial" w:hAnsi="Arial" w:cs="Arial"/>
-              </w:rPr>
-            </w:pPr>
-            <w:r>
-              <w:rPr>
-                <w:rFonts w:ascii="Arial" w:hAnsi="Arial" w:cs="Arial"/>
-              </w:rPr>
-              <w:t>Por favor cambiar la instrucción por:</w:t>
-            </w:r>
-          </w:p>
-          <w:p>
-            <w:pPr>
-              <w:rPr>
-                <w:rFonts w:ascii="Arial" w:hAnsi="Arial" w:cs="Arial"/>
-                <w:lang w:val="es-ES_tradnl"/>
-              </w:rPr>
-            </w:pPr>
-            <w:r>
-              <w:rPr>
-                <w:rFonts w:ascii="Arial" w:hAnsi="Arial" w:cs="Arial"/>
-                <w:lang w:val="es-ES_tradnl"/>
-              </w:rPr>
-              <w:t>Realiza la siguiente actividad y envíala a tu profesor por email o hazla en tu cuaderno y preséntasela para que él pueda revisarla.</w:t>
-            </w:r>
-          </w:p>
-          <w:p>
-            <w:pPr>
-              <w:rPr>
-                <w:rFonts w:ascii="Arial" w:hAnsi="Arial" w:cs="Arial"/>
-                <w:lang w:val="es-ES_tradnl"/>
-              </w:rPr>
-            </w:pPr>
-          </w:p>
-          <w:p>
-            <w:pPr>
-              <w:rPr>
-                <w:rFonts w:ascii="Arial" w:hAnsi="Arial" w:cs="Arial"/>
-              </w:rPr>
-            </w:pPr>
-            <w:r>
-              <w:rPr>
-                <w:rFonts w:ascii="Arial" w:hAnsi="Arial" w:cs="Arial"/>
-                <w:noProof/>
-                <w:lang w:val="es-ES" w:eastAsia="es-ES"/>
-              </w:rPr>
-              <w:lastRenderedPageBreak/>
-              <mc:AlternateContent>
-                <mc:Choice Requires="wps">
-                  <w:drawing>
-                    <wp:anchor distT="0" distB="0" distL="114300" distR="114300" simplePos="0" relativeHeight="251657216" behindDoc="0" locked="0" layoutInCell="1" allowOverlap="1" wp14:anchorId="43BBE71A" wp14:editId="4803591F">
-                      <wp:simplePos x="0" y="0"/>
-                      <wp:positionH relativeFrom="column">
-                        <wp:posOffset>3044190</wp:posOffset>
-                      </wp:positionH>
-                      <wp:positionV relativeFrom="paragraph">
-                        <wp:posOffset>899796</wp:posOffset>
-                      </wp:positionV>
-                      <wp:extent cx="180975" cy="228600"/>
-                      <wp:effectExtent l="19050" t="0" r="28575" b="38100"/>
-                      <wp:wrapNone/>
-                      <wp:docPr id="11" name="11 Flecha abajo"/>
-                      <wp:cNvGraphicFramePr/>
-                      <a:graphic xmlns:a="http://schemas.openxmlformats.org/drawingml/2006/main">
-                        <a:graphicData uri="http://schemas.microsoft.com/office/word/2010/wordprocessingShape">
-                          <wps:wsp>
-                            <wps:cNvSpPr/>
-                            <wps:spPr>
-                              <a:xfrm>
-                                <a:off x="0" y="0"/>
-                                <a:ext cx="180975" cy="228600"/>
-                              </a:xfrm>
-                              <a:prstGeom prst="downArrow">
-                                <a:avLst/>
-                              </a:prstGeom>
-                            </wps:spPr>
-                            <wps:style>
-                              <a:lnRef idx="2">
-                                <a:schemeClr val="accent1">
-                                  <a:shade val="50000"/>
-                                </a:schemeClr>
-                              </a:lnRef>
-                              <a:fillRef idx="1">
-                                <a:schemeClr val="accent1"/>
-                              </a:fillRef>
-                              <a:effectRef idx="0">
-                                <a:schemeClr val="accent1"/>
-                              </a:effectRef>
-                              <a:fontRef idx="minor">
-                                <a:schemeClr val="lt1"/>
-                              </a:fontRef>
-                            </wps:style>
-                            <wps:bodyPr rot="0" spcFirstLastPara="0" vertOverflow="overflow" horzOverflow="overflow" vert="horz" wrap="square" lIns="91440" tIns="45720" rIns="91440" bIns="45720" numCol="1" spcCol="0" rtlCol="0" fromWordArt="0" anchor="ctr" anchorCtr="0" forceAA="0" compatLnSpc="1">
-                              <a:prstTxWarp prst="textNoShape">
-                                <a:avLst/>
-                              </a:prstTxWarp>
-                              <a:noAutofit/>
-                            </wps:bodyPr>
-                          </wps:wsp>
-                        </a:graphicData>
-                      </a:graphic>
-                      <wp14:sizeRelH relativeFrom="margin">
-                        <wp14:pctWidth>0</wp14:pctWidth>
-                      </wp14:sizeRelH>
-                      <wp14:sizeRelV relativeFrom="margin">
-                        <wp14:pctHeight>0</wp14:pctHeight>
-                      </wp14:sizeRelV>
-                    </wp:anchor>
-                  </w:drawing>
-                </mc:Choice>
-                <mc:Fallback xmlns:w15="http://schemas.microsoft.com/office/word/2012/wordml">
-                  <w:pict>
-                    <v:shapetype w14:anchorId="2C0BDF47" id="_x0000_t67" coordsize="21600,21600" o:spt="67" adj="16200,5400" path="m0@0l@1@0@1,0@2,0@2@0,21600@0,10800,21600xe">
-                      <v:stroke joinstyle="miter"/>
-                      <v:formulas>
-                        <v:f eqn="val #0"/>
-                        <v:f eqn="val #1"/>
-                        <v:f eqn="sum height 0 #1"/>
-                        <v:f eqn="sum 10800 0 #1"/>
-                        <v:f eqn="sum width 0 #0"/>
-                        <v:f eqn="prod @4 @3 10800"/>
-                        <v:f eqn="sum width 0 @5"/>
-                      </v:formulas>
-                      <v:path o:connecttype="custom" o:connectlocs="10800,0;0,@0;10800,21600;21600,@0" o:connectangles="270,180,90,0" textboxrect="@1,0,@2,@6"/>
-                      <v:handles>
-                        <v:h position="#1,#0" xrange="0,10800" yrange="0,21600"/>
-                      </v:handles>
-                    </v:shapetype>
-                    <v:shape id="11 Flecha abajo" o:spid="_x0000_s1026" type="#_x0000_t67" style="position:absolute;margin-left:239.7pt;margin-top:70.85pt;width:14.25pt;height:18pt;z-index:251657216;visibility:visible;mso-wrap-style:square;mso-width-percent:0;mso-height-percent:0;mso-wrap-distance-left:9pt;mso-wrap-distance-top:0;mso-wrap-distance-right:9pt;mso-wrap-distance-bottom:0;mso-position-horizontal:absolute;mso-position-horizontal-relative:text;mso-position-vertical:absolute;mso-position-vertical-relative:text;mso-width-percent:0;mso-height-percent:0;mso-width-relative:margin;mso-height-relative:margin;v-text-anchor:middle" o:gfxdata="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" adj="13050" fillcolor="#4f81bd [3204]" strokecolor="#243f60 [1604]" strokeweight="2pt"/>
-                  </w:pict>
-                </mc:Fallback>
-              </mc:AlternateContent>
-            </w:r>
-            <w:r>
-              <w:rPr>
-                <w:rFonts w:ascii="Arial" w:hAnsi="Arial" w:cs="Arial"/>
-                <w:noProof/>
-                <w:lang w:val="es-ES" w:eastAsia="es-ES"/>
-              </w:rPr>
-              <w:drawing>
-                <wp:inline distT="0" distB="0" distL="0" distR="0" wp14:anchorId="3B5A7052" wp14:editId="1793C40C">
-                  <wp:extent cx="4752974" cy="1123950"/>
-                  <wp:effectExtent l="0" t="0" r="0" b="0"/>
-                  <wp:docPr id="10" name="Imagen 10"/>
-                  <wp:cNvGraphicFramePr>
-                    <a:graphicFrameLocks xmlns:a="http://schemas.openxmlformats.org/drawingml/2006/main" noChangeAspect="1"/>
-                  </wp:cNvGraphicFramePr>
-                  <a:graphic xmlns:a="http://schemas.openxmlformats.org/drawingml/2006/main">
-                    <a:graphicData uri="http://schemas.openxmlformats.org/drawingml/2006/picture">
-                      <pic:pic xmlns:pic="http://schemas.openxmlformats.org/drawingml/2006/picture">
-                        <pic:nvPicPr>
-                          <pic:cNvPr id="0" name=""/>
-                          <pic:cNvPicPr/>
-                        </pic:nvPicPr>
-                        <pic:blipFill rotWithShape="1">
-                          <a:blip r:embed="rId10"/>
-                          <a:srcRect l="7473" t="7609" r="7775" b="65013"/>
-                          <a:stretch/>
-                        </pic:blipFill>
-                        <pic:spPr bwMode="auto">
-                          <a:xfrm>
-                            <a:off x="0" y="0"/>
-                            <a:ext cx="4756420" cy="1124765"/>
-                          </a:xfrm>
-                          <a:prstGeom prst="rect">
-                            <a:avLst/>
-                          </a:prstGeom>
-                          <a:ln>
-                            <a:noFill/>
-                          </a:ln>
-                          <a:extLst>
-                            <a:ext uri="{53640926-AAD7-44d8-BBD7-CCE9431645EC}">
-                              <a14:shadowObscured xmlns:a14="http://schemas.microsoft.com/office/drawing/2010/main"/>
-                            </a:ext>
-                          </a:extLst>
-                        </pic:spPr>
-                      </pic:pic>
-                    </a:graphicData>
-                  </a:graphic>
-                </wp:inline>
-              </w:drawing>
-            </w:r>
-          </w:p>
-          <w:p>
-            <w:pPr>
-              <w:jc w:val="both"/>
-              <w:rPr>
-                <w:rFonts w:ascii="Arial" w:hAnsi="Arial" w:cs="Arial"/>
-              </w:rPr>
-            </w:pPr>
-            <w:r>
-              <w:rPr>
-                <w:rFonts w:ascii="Arial" w:hAnsi="Arial" w:cs="Arial"/>
-              </w:rPr>
-              <w:t xml:space="preserve">                                                                                              </w:t>
-            </w:r>
-            <w:r>
-              <w:rPr>
-                <w:rFonts w:ascii="Arial" w:hAnsi="Arial" w:cs="Arial"/>
-              </w:rPr>
-              <w:t>a</w:t>
-            </w:r>
-            <w:r>
-              <w:rPr>
-                <w:rFonts w:ascii="Arial" w:hAnsi="Arial" w:cs="Arial"/>
-              </w:rPr>
-              <w:t>dición</w:t>
-            </w:r>
-          </w:p>
-          <w:p>
-            <w:pPr>
-              <w:jc w:val="both"/>
-              <w:rPr>
-                <w:rFonts w:ascii="Arial" w:hAnsi="Arial" w:cs="Arial"/>
-              </w:rPr>
-            </w:pPr>
-            <w:r>
-              <w:rPr>
-                <w:rFonts w:ascii="Arial" w:hAnsi="Arial" w:cs="Arial"/>
-                <w:noProof/>
-                <w:lang w:val="es-ES" w:eastAsia="es-ES"/>
-              </w:rPr>
-              <mc:AlternateContent>
-                <mc:Choice Requires="wps">
-                  <w:drawing>
-                    <wp:anchor distT="0" distB="0" distL="114300" distR="114300" simplePos="0" relativeHeight="251661312" behindDoc="0" locked="0" layoutInCell="1" allowOverlap="1" wp14:anchorId="6D929DFB" wp14:editId="6A538958">
-                      <wp:simplePos x="0" y="0"/>
-                      <wp:positionH relativeFrom="column">
-                        <wp:posOffset>1682115</wp:posOffset>
-                      </wp:positionH>
-                      <wp:positionV relativeFrom="paragraph">
-                        <wp:posOffset>265430</wp:posOffset>
-                      </wp:positionV>
-                      <wp:extent cx="180975" cy="228600"/>
-                      <wp:effectExtent l="19050" t="0" r="28575" b="38100"/>
-                      <wp:wrapNone/>
-                      <wp:docPr id="13" name="13 Flecha abajo"/>
-                      <wp:cNvGraphicFramePr/>
-                      <a:graphic xmlns:a="http://schemas.openxmlformats.org/drawingml/2006/main">
-                        <a:graphicData uri="http://schemas.microsoft.com/office/word/2010/wordprocessingShape">
-                          <wps:wsp>
-                            <wps:cNvSpPr/>
-                            <wps:spPr>
-                              <a:xfrm>
-                                <a:off x="0" y="0"/>
-                                <a:ext cx="180975" cy="228600"/>
-                              </a:xfrm>
-                              <a:prstGeom prst="downArrow">
-                                <a:avLst/>
-                              </a:prstGeom>
-                            </wps:spPr>
-                            <wps:style>
-                              <a:lnRef idx="2">
-                                <a:schemeClr val="accent1">
-                                  <a:shade val="50000"/>
-                                </a:schemeClr>
-                              </a:lnRef>
-                              <a:fillRef idx="1">
-                                <a:schemeClr val="accent1"/>
-                              </a:fillRef>
-                              <a:effectRef idx="0">
-                                <a:schemeClr val="accent1"/>
-                              </a:effectRef>
-                              <a:fontRef idx="minor">
-                                <a:schemeClr val="lt1"/>
-                              </a:fontRef>
-                            </wps:style>
-                            <wps:bodyPr rot="0" spcFirstLastPara="0" vertOverflow="overflow" horzOverflow="overflow" vert="horz" wrap="square" lIns="91440" tIns="45720" rIns="91440" bIns="45720" numCol="1" spcCol="0" rtlCol="0" fromWordArt="0" anchor="ctr" anchorCtr="0" forceAA="0" compatLnSpc="1">
-                              <a:prstTxWarp prst="textNoShape">
-                                <a:avLst/>
-                              </a:prstTxWarp>
-                              <a:noAutofit/>
-                            </wps:bodyPr>
-                          </wps:wsp>
-                        </a:graphicData>
-                      </a:graphic>
-                      <wp14:sizeRelH relativeFrom="margin">
-                        <wp14:pctWidth>0</wp14:pctWidth>
-                      </wp14:sizeRelH>
-                      <wp14:sizeRelV relativeFrom="margin">
-                        <wp14:pctHeight>0</wp14:pctHeight>
-                      </wp14:sizeRelV>
-                    </wp:anchor>
-                  </w:drawing>
-                </mc:Choice>
-                <mc:Fallback xmlns:w15="http://schemas.microsoft.com/office/word/2012/wordml">
-                  <w:pict>
-                    <v:shape w14:anchorId="227AC6C3" id="13 Flecha abajo" o:spid="_x0000_s1026" type="#_x0000_t67" style="position:absolute;margin-left:132.45pt;margin-top:20.9pt;width:14.25pt;height:18pt;z-index:251661312;visibility:visible;mso-wrap-style:square;mso-width-percent:0;mso-height-percent:0;mso-wrap-distance-left:9pt;mso-wrap-distance-top:0;mso-wrap-distance-right:9pt;mso-wrap-distance-bottom:0;mso-position-horizontal:absolute;mso-position-horizontal-relative:text;mso-position-vertical:absolute;mso-position-vertical-relative:text;mso-width-percent:0;mso-height-percent:0;mso-width-relative:margin;mso-height-relative:margin;v-text-anchor:middle" o:gfxdata="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" adj="13050" fillcolor="#4f81bd [3204]" strokecolor="#243f60 [1604]" strokeweight="2pt"/>
-                  </w:pict>
-                </mc:Fallback>
-              </mc:AlternateContent>
-            </w:r>
-            <w:r>
-              <w:rPr>
-                <w:rFonts w:ascii="Arial" w:hAnsi="Arial" w:cs="Arial"/>
-                <w:noProof/>
-                <w:lang w:val="es-ES" w:eastAsia="es-ES"/>
-              </w:rPr>
-              <w:drawing>
-                <wp:inline distT="0" distB="0" distL="0" distR="0" wp14:anchorId="58671CBF" wp14:editId="06C6AE72">
-                  <wp:extent cx="4752975" cy="628650"/>
-                  <wp:effectExtent l="0" t="0" r="9525" b="0"/>
-                  <wp:docPr id="12" name="Imagen 12"/>
-                  <wp:cNvGraphicFramePr>
-                    <a:graphicFrameLocks xmlns:a="http://schemas.openxmlformats.org/drawingml/2006/main" noChangeAspect="1"/>
-                  </wp:cNvGraphicFramePr>
-                  <a:graphic xmlns:a="http://schemas.openxmlformats.org/drawingml/2006/main">
-                    <a:graphicData uri="http://schemas.openxmlformats.org/drawingml/2006/picture">
-                      <pic:pic xmlns:pic="http://schemas.openxmlformats.org/drawingml/2006/picture">
-                        <pic:nvPicPr>
-                          <pic:cNvPr id="0" name=""/>
-                          <pic:cNvPicPr/>
-                        </pic:nvPicPr>
-                        <pic:blipFill rotWithShape="1">
-                          <a:blip r:embed="rId11"/>
-                          <a:srcRect l="6963" t="22554" r="8284" b="59511"/>
-                          <a:stretch/>
-                        </pic:blipFill>
-                        <pic:spPr bwMode="auto">
-                          <a:xfrm>
-                            <a:off x="0" y="0"/>
-                            <a:ext cx="4756423" cy="629106"/>
-                          </a:xfrm>
-                          <a:prstGeom prst="rect">
-                            <a:avLst/>
-                          </a:prstGeom>
-                          <a:ln>
-                            <a:noFill/>
-                          </a:ln>
-                          <a:extLst>
-                            <a:ext uri="{53640926-AAD7-44d8-BBD7-CCE9431645EC}">
-                              <a14:shadowObscured xmlns:a14="http://schemas.microsoft.com/office/drawing/2010/main"/>
-                            </a:ext>
-                          </a:extLst>
-                        </pic:spPr>
-                      </pic:pic>
-                    </a:graphicData>
-                  </a:graphic>
-                </wp:inline>
-              </w:drawing>
-            </w:r>
-          </w:p>
-          <w:p>
-            <w:pPr>
-              <w:rPr>
-                <w:rFonts w:ascii="Arial" w:hAnsi="Arial" w:cs="Arial"/>
-                <w:lang w:val="es-ES_tradnl"/>
-              </w:rPr>
-            </w:pPr>
-            <w:r>
-              <w:rPr>
-                <w:rFonts w:ascii="Arial" w:hAnsi="Arial" w:cs="Arial"/>
-                <w:lang w:val="es-ES_tradnl"/>
-              </w:rPr>
-              <w:t xml:space="preserve">                                          </w:t>
-            </w:r>
-            <w:r>
-              <w:rPr>
-                <w:rFonts w:ascii="Arial" w:hAnsi="Arial" w:cs="Arial"/>
-                <w:lang w:val="es-ES_tradnl"/>
-              </w:rPr>
-              <w:t>a</w:t>
-            </w:r>
-            <w:r>
-              <w:rPr>
-                <w:rFonts w:ascii="Arial" w:hAnsi="Arial" w:cs="Arial"/>
-                <w:lang w:val="es-ES_tradnl"/>
-              </w:rPr>
-              <w:t>dición</w:t>
-            </w:r>
-          </w:p>
-          <w:p>
-            <w:pPr>
-              <w:rPr>
-                <w:rFonts w:ascii="Arial" w:hAnsi="Arial" w:cs="Arial"/>
-                <w:lang w:val="es-ES_tradnl"/>
-              </w:rPr>
-            </w:pPr>
-          </w:p>
-        </w:tc>
-      </w:tr>
-      <w:tr>
-        <w:tc>
-          <w:tcPr>
-            <w:tcW w:w="1668" w:type="dxa"/>
-          </w:tcPr>
-          <w:p>
-            <w:pPr>
-              <w:rPr>
-                <w:rFonts w:ascii="Arial" w:hAnsi="Arial" w:cs="Arial"/>
-                <w:b/>
-              </w:rPr>
-            </w:pPr>
-            <w:r>
-              <w:rPr>
-                <w:rFonts w:ascii="Arial" w:hAnsi="Arial" w:cs="Arial"/>
-                <w:b/>
-              </w:rPr>
-              <w:lastRenderedPageBreak/>
-              <w:t>Título</w:t>
-            </w:r>
-          </w:p>
-        </w:tc>
-        <w:tc>
-          <w:tcPr>
-            <w:tcW w:w="7386" w:type="dxa"/>
-          </w:tcPr>
-          <w:p>
-            <w:pPr>
-              <w:rPr>
-                <w:rFonts w:ascii="Arial" w:hAnsi="Arial" w:cs="Arial"/>
-              </w:rPr>
-            </w:pPr>
-            <w:r>
-              <w:rPr>
-                <w:rFonts w:ascii="Arial" w:hAnsi="Arial" w:cs="Arial"/>
-                <w:color w:val="000000"/>
-              </w:rPr>
-              <w:t>Refuerza tu aprendizaje: l</w:t>
-            </w:r>
-            <w:r>
-              <w:rPr>
-                <w:rFonts w:ascii="Arial" w:hAnsi="Arial" w:cs="Arial"/>
-                <w:color w:val="000000"/>
-              </w:rPr>
-              <w:t>a adición de números naturales</w:t>
-            </w:r>
-          </w:p>
-        </w:tc>
-      </w:tr>
-      <w:tr>
-        <w:tc>
-          <w:tcPr>
-            <w:tcW w:w="1668" w:type="dxa"/>
-          </w:tcPr>
-          <w:p>
-            <w:pPr>
-              <w:rPr>
-                <w:rFonts w:ascii="Arial" w:hAnsi="Arial" w:cs="Arial"/>
-                <w:b/>
+            <w:tcW w:w="2518" w:type="dxa"/>
+          </w:tcPr>
+          <w:p>
+            <w:pPr>
+              <w:rPr>
+                <w:rFonts w:ascii="Arial" w:hAnsi="Arial" w:cs="Arial"/>
               </w:rPr>
             </w:pPr>
             <w:r>
@@ -3124,32 +3299,36 @@
         </w:tc>
         <w:tc>
           <w:tcPr>
-            <w:tcW w:w="7386" w:type="dxa"/>
-          </w:tcPr>
-          <w:p>
-            <w:pPr>
-              <w:rPr>
-                <w:rFonts w:ascii="Arial" w:hAnsi="Arial" w:cs="Arial"/>
-              </w:rPr>
-            </w:pPr>
-            <w:r>
-              <w:rPr>
-                <w:rFonts w:ascii="Arial" w:hAnsi="Arial" w:cs="Arial"/>
-                <w:color w:val="000000"/>
-              </w:rPr>
-              <w:t>Actividad sobre L</w:t>
-            </w:r>
-            <w:r>
-              <w:rPr>
-                <w:rFonts w:ascii="Arial" w:hAnsi="Arial" w:cs="Arial"/>
-                <w:color w:val="000000"/>
-              </w:rPr>
-              <w:t>a adición de números naturales y sus propiedades</w:t>
+            <w:tcW w:w="6515" w:type="dxa"/>
+          </w:tcPr>
+          <w:p>
+            <w:pPr>
+              <w:rPr>
+                <w:rFonts w:ascii="Arial" w:hAnsi="Arial" w:cs="Arial"/>
+              </w:rPr>
+            </w:pPr>
+            <w:r>
+              <w:rPr>
+                <w:rFonts w:ascii="Arial" w:hAnsi="Arial" w:cs="Arial"/>
+                <w:color w:val="000000"/>
+              </w:rPr>
+              <w:t>Actividades de práctica relacionadas con la suma de números naturales</w:t>
             </w:r>
           </w:p>
         </w:tc>
       </w:tr>
     </w:tbl>
+    <w:p>
+      <w:pPr>
+        <w:spacing w:after="0"/>
+        <w:rPr>
+          <w:rFonts w:ascii="Arial" w:hAnsi="Arial" w:cs="Arial"/>
+          <w:b/>
+          <w:sz w:val="22"/>
+          <w:szCs w:val="22"/>
+        </w:rPr>
+      </w:pPr>
+    </w:p>
     <w:p>
       <w:pPr>
         <w:spacing w:after="0"/>
@@ -3358,6 +3537,7 @@
                 <w:rFonts w:ascii="Arial" w:hAnsi="Arial" w:cs="Arial"/>
                 <w:b/>
               </w:rPr>
+              <w:lastRenderedPageBreak/>
               <w:t>Destacado</w:t>
             </w:r>
           </w:p>
@@ -4478,7 +4658,6 @@
                 <w:b/>
                 <w:color w:val="FFFFFF" w:themeColor="background1"/>
               </w:rPr>
-              <w:lastRenderedPageBreak/>
               <w:t>Profundiza: recurso nuevo</w:t>
             </w:r>
           </w:p>
@@ -4567,7 +4746,14 @@
                 <w:rFonts w:ascii="Arial" w:hAnsi="Arial" w:cs="Arial"/>
                 <w:color w:val="000000"/>
               </w:rPr>
-              <w:t>La sustracción de números naturales y sus propiedades</w:t>
+              <w:t>La sustracción de nú</w:t>
+            </w:r>
+            <w:r>
+              <w:rPr>
+                <w:rFonts w:ascii="Arial" w:hAnsi="Arial" w:cs="Arial"/>
+                <w:color w:val="000000"/>
+              </w:rPr>
+              <w:t>meros naturales</w:t>
             </w:r>
           </w:p>
         </w:tc>
@@ -4747,7 +4933,28 @@
                 <w:rFonts w:ascii="Arial" w:hAnsi="Arial" w:cs="Arial"/>
                 <w:color w:val="000000"/>
               </w:rPr>
-              <w:t>Ejemplifica las propiedades de la adición y sustracción</w:t>
+              <w:t xml:space="preserve">Ejemplifica las propiedades de la adición y </w:t>
+            </w:r>
+            <w:r>
+              <w:rPr>
+                <w:rFonts w:ascii="Arial" w:hAnsi="Arial" w:cs="Arial"/>
+                <w:color w:val="000000"/>
+              </w:rPr>
+              <w:t xml:space="preserve">la </w:t>
+            </w:r>
+            <w:r>
+              <w:rPr>
+                <w:rFonts w:ascii="Arial" w:hAnsi="Arial" w:cs="Arial"/>
+                <w:color w:val="000000"/>
+              </w:rPr>
+              <w:t>sustracción</w:t>
+            </w:r>
+            <w:r>
+              <w:rPr>
+                <w:rFonts w:ascii="Arial" w:hAnsi="Arial" w:cs="Arial"/>
+                <w:color w:val="000000"/>
+              </w:rPr>
+              <w:t xml:space="preserve"> de números naturales</w:t>
             </w:r>
           </w:p>
         </w:tc>
@@ -5044,6 +5251,36 @@
         <w:spacing w:after="0"/>
         <w:rPr>
           <w:rFonts w:ascii="Arial" w:hAnsi="Arial" w:cs="Arial"/>
+          <w:b/>
+          <w:sz w:val="22"/>
+          <w:szCs w:val="22"/>
+        </w:rPr>
+      </w:pPr>
+      <w:r>
+        <w:rPr>
+          <w:rFonts w:ascii="Arial" w:hAnsi="Arial" w:cs="Arial"/>
+        </w:rPr>
+        <w:lastRenderedPageBreak/>
+        <w:t>Con estas actividades podrás practicar</w:t>
+      </w:r>
+      <w:r>
+        <w:rPr>
+          <w:rFonts w:ascii="Arial" w:hAnsi="Arial" w:cs="Arial"/>
+        </w:rPr>
+        <w:t xml:space="preserve"> lo aprendido en relación con la</w:t>
+      </w:r>
+      <w:r>
+        <w:rPr>
+          <w:rFonts w:ascii="Arial" w:hAnsi="Arial" w:cs="Arial"/>
+        </w:rPr>
+        <w:t xml:space="preserve"> sustracción de números naturales.</w:t>
+      </w:r>
+    </w:p>
+    <w:p>
+      <w:pPr>
+        <w:spacing w:after="0"/>
+        <w:rPr>
+          <w:rFonts w:ascii="Arial" w:hAnsi="Arial" w:cs="Arial"/>
           <w:color w:val="000000"/>
           <w:sz w:val="22"/>
           <w:szCs w:val="22"/>
@@ -6145,7 +6382,6 @@
                 <w:rFonts w:ascii="Arial" w:hAnsi="Arial" w:cs="Arial"/>
                 <w:b/>
               </w:rPr>
-              <w:lastRenderedPageBreak/>
               <w:t>Contenido</w:t>
             </w:r>
           </w:p>
@@ -6782,7 +7018,7 @@
                 <w:color w:val="000000"/>
               </w:rPr>
             </w:pPr>
-            <w:hyperlink r:id="rId12" w:history="1">
+            <w:hyperlink r:id="rId10" w:history="1">
               <w:r>
                 <w:rPr>
                   <w:rStyle w:val="Hipervnculo"/>
@@ -6885,6 +7121,7 @@
           <w:sz w:val="22"/>
           <w:szCs w:val="22"/>
         </w:rPr>
+        <w:lastRenderedPageBreak/>
         <w:t xml:space="preserve">Para </w:t>
       </w:r>
       <w:r>
@@ -7621,7 +7858,14 @@
                 <w:rFonts w:ascii="Arial" w:hAnsi="Arial" w:cs="Arial"/>
                 <w:color w:val="000000"/>
               </w:rPr>
-              <w:t>La multiplicación de números naturales y sus propiedades</w:t>
+              <w:t xml:space="preserve">La multiplicación </w:t>
+            </w:r>
+            <w:r>
+              <w:rPr>
+                <w:rFonts w:ascii="Arial" w:hAnsi="Arial" w:cs="Arial"/>
+                <w:color w:val="000000"/>
+              </w:rPr>
+              <w:t>y la división de números naturales</w:t>
             </w:r>
           </w:p>
         </w:tc>
@@ -7843,7 +8087,7 @@
                 <w:rFonts w:ascii="Arial" w:hAnsi="Arial" w:cs="Arial"/>
                 <w:color w:val="000000"/>
               </w:rPr>
-              <w:t>La multiplicación de números naturales y sus propiedades</w:t>
+              <w:t>Practica las propiedades de la adición y la multiplicación</w:t>
             </w:r>
           </w:p>
         </w:tc>
@@ -8044,14 +8288,14 @@
                 <w:rFonts w:ascii="Arial" w:hAnsi="Arial" w:cs="Arial"/>
                 <w:color w:val="000000"/>
               </w:rPr>
-              <w:t>Aplica</w:t>
-            </w:r>
-            <w:r>
-              <w:rPr>
-                <w:rFonts w:ascii="Arial" w:hAnsi="Arial" w:cs="Arial"/>
-                <w:color w:val="000000"/>
-              </w:rPr>
-              <w:t xml:space="preserve"> las propiedades de la multiplicación </w:t>
+              <w:t>Justifica las propiedades de la multiplicación de números naturales</w:t>
+            </w:r>
+            <w:r>
+              <w:rPr>
+                <w:rFonts w:ascii="Arial" w:hAnsi="Arial" w:cs="Arial"/>
+                <w:color w:val="000000"/>
+              </w:rPr>
+              <w:t xml:space="preserve"> </w:t>
             </w:r>
           </w:p>
         </w:tc>
@@ -8245,7 +8489,7 @@
                 <w:rFonts w:ascii="Arial" w:hAnsi="Arial" w:cs="Arial"/>
                 <w:color w:val="000000"/>
               </w:rPr>
-              <w:t>Resuelve situaciones de multiplicación</w:t>
+              <w:t>Practica las propiedades de la multiplicación de números naturlaes</w:t>
             </w:r>
           </w:p>
         </w:tc>
@@ -8289,7 +8533,7 @@
                 <w:rFonts w:ascii="Arial" w:hAnsi="Arial" w:cs="Arial"/>
                 <w:color w:val="000000"/>
               </w:rPr>
-              <w:t>Actividad para resolver situaciones problema que involucran las propiedades de la multiplicación de números naturales</w:t>
+              <w:t>Actividad para resolver o plantear situaciones que involucran las propiedades de la multiplicación de números naturales</w:t>
             </w:r>
           </w:p>
         </w:tc>
@@ -8367,30 +8611,33 @@
       <w:r>
         <w:rPr>
           <w:rFonts w:ascii="Arial" w:hAnsi="Arial" w:cs="Arial"/>
-          <w:color w:val="000000"/>
-          <w:sz w:val="22"/>
-          <w:szCs w:val="22"/>
-        </w:rPr>
-        <w:t xml:space="preserve">Las siguientes actividades </w:t>
-      </w:r>
-      <w:r>
-        <w:rPr>
-          <w:rFonts w:ascii="Arial" w:hAnsi="Arial" w:cs="Arial"/>
-          <w:color w:val="000000"/>
-          <w:sz w:val="22"/>
-          <w:szCs w:val="22"/>
-        </w:rPr>
-        <w:t xml:space="preserve">te permitirán fortalecer lo </w:t>
-      </w:r>
-      <w:r>
-        <w:rPr>
-          <w:rFonts w:ascii="Arial" w:hAnsi="Arial" w:cs="Arial"/>
-          <w:color w:val="000000"/>
-          <w:sz w:val="22"/>
-          <w:szCs w:val="22"/>
-        </w:rPr>
-        <w:t>aprendido en esta sección.</w:t>
-      </w:r>
+        </w:rPr>
+        <w:lastRenderedPageBreak/>
+        <w:t>Con estas actividades podrás practicar</w:t>
+      </w:r>
+      <w:r>
+        <w:rPr>
+          <w:rFonts w:ascii="Arial" w:hAnsi="Arial" w:cs="Arial"/>
+        </w:rPr>
+        <w:t xml:space="preserve"> lo aprendido en relación con la</w:t>
+      </w:r>
+      <w:r>
+        <w:rPr>
+          <w:rFonts w:ascii="Arial" w:hAnsi="Arial" w:cs="Arial"/>
+        </w:rPr>
+        <w:t xml:space="preserve"> multiplicación de números naturales.</w:t>
+      </w:r>
+    </w:p>
+    <w:p>
+      <w:pPr>
+        <w:spacing w:after="0"/>
+        <w:rPr>
+          <w:rFonts w:ascii="Arial" w:hAnsi="Arial" w:cs="Arial"/>
+          <w:color w:val="000000"/>
+          <w:sz w:val="22"/>
+          <w:szCs w:val="22"/>
+        </w:rPr>
+      </w:pPr>
     </w:p>
     <w:p>
       <w:pPr>
@@ -8570,7 +8817,7 @@
                 <w:rFonts w:ascii="Arial" w:hAnsi="Arial" w:cs="Arial"/>
                 <w:color w:val="000000"/>
               </w:rPr>
-              <w:t>l</w:t>
+              <w:t>L</w:t>
             </w:r>
             <w:r>
               <w:rPr>
@@ -8628,7 +8875,14 @@
                 <w:rFonts w:ascii="Arial" w:hAnsi="Arial" w:cs="Arial"/>
                 <w:color w:val="000000"/>
               </w:rPr>
-              <w:t>Actividad sobre La multiplicación de números naturales y sus propiedades</w:t>
+              <w:t>Actividad sobre l</w:t>
+            </w:r>
+            <w:r>
+              <w:rPr>
+                <w:rFonts w:ascii="Arial" w:hAnsi="Arial" w:cs="Arial"/>
+                <w:color w:val="000000"/>
+              </w:rPr>
+              <w:t>a multiplicación de números naturales y sus propiedades</w:t>
             </w:r>
           </w:p>
         </w:tc>
@@ -9145,7 +9399,7 @@
                           <pic:cNvPicPr/>
                         </pic:nvPicPr>
                         <pic:blipFill rotWithShape="1">
-                          <a:blip r:embed="rId13"/>
+                          <a:blip r:embed="rId11"/>
                           <a:srcRect l="42461" t="50815" r="15587" b="29892"/>
                           <a:stretch/>
                         </pic:blipFill>
@@ -9483,7 +9737,6 @@
                 <w:b/>
                 <w:color w:val="000000"/>
               </w:rPr>
-              <w:lastRenderedPageBreak/>
               <w:t>Código Shutterstock (o URL o la ruta en AulaPlaneta)</w:t>
             </w:r>
           </w:p>
@@ -9521,7 +9774,7 @@
                           <pic:cNvPicPr/>
                         </pic:nvPicPr>
                         <pic:blipFill rotWithShape="1">
-                          <a:blip r:embed="rId14"/>
+                          <a:blip r:embed="rId12"/>
                           <a:srcRect l="41782" t="34511" r="15417" b="40529"/>
                           <a:stretch/>
                         </pic:blipFill>
@@ -9866,6 +10119,7 @@
                 <w:b/>
                 <w:color w:val="FFFFFF" w:themeColor="background1"/>
               </w:rPr>
+              <w:lastRenderedPageBreak/>
               <w:t>Destacado</w:t>
             </w:r>
           </w:p>
@@ -10339,7 +10593,7 @@
                           </pic:cNvPicPr>
                         </pic:nvPicPr>
                         <pic:blipFill>
-                          <a:blip r:embed="rId15">
+                          <a:blip r:embed="rId13">
                             <a:extLst>
                               <a:ext uri="{28A0092B-C50C-407E-A947-70E740481C1C}">
                                 <a14:useLocalDpi xmlns:a14="http://schemas.microsoft.com/office/drawing/2010/main" val="0"/>
@@ -10867,7 +11121,6 @@
                 <w:b/>
                 <w:color w:val="000000"/>
               </w:rPr>
-              <w:lastRenderedPageBreak/>
               <w:t>Código</w:t>
             </w:r>
           </w:p>
@@ -11009,7 +11262,7 @@
                           </pic:cNvPicPr>
                         </pic:nvPicPr>
                         <pic:blipFill>
-                          <a:blip r:embed="rId16">
+                          <a:blip r:embed="rId14">
                             <a:extLst>
                               <a:ext uri="{28A0092B-C50C-407E-A947-70E740481C1C}">
                                 <a14:useLocalDpi xmlns:a14="http://schemas.microsoft.com/office/drawing/2010/main" val="0"/>
@@ -11161,6 +11414,7 @@
           <w:szCs w:val="22"/>
           <w:lang w:val="es-CO"/>
         </w:rPr>
+        <w:lastRenderedPageBreak/>
         <w:t>Andrea tiene 215 gomita</w:t>
       </w:r>
       <w:r>
@@ -11482,7 +11736,7 @@
                           </pic:cNvPicPr>
                         </pic:nvPicPr>
                         <pic:blipFill>
-                          <a:blip r:embed="rId17">
+                          <a:blip r:embed="rId15">
                             <a:extLst>
                               <a:ext uri="{28A0092B-C50C-407E-A947-70E740481C1C}">
                                 <a14:useLocalDpi xmlns:a14="http://schemas.microsoft.com/office/drawing/2010/main" val="0"/>
@@ -12421,7 +12675,6 @@
                 <w:b/>
                 <w:color w:val="000000"/>
               </w:rPr>
-              <w:lastRenderedPageBreak/>
               <w:t>Descripción</w:t>
             </w:r>
           </w:p>
@@ -12699,37 +12952,26 @@
         <w:spacing w:after="0"/>
         <w:rPr>
           <w:rFonts w:ascii="Arial" w:hAnsi="Arial" w:cs="Arial"/>
-          <w:color w:val="000000"/>
-          <w:sz w:val="22"/>
-          <w:szCs w:val="22"/>
-        </w:rPr>
-      </w:pPr>
-      <w:r>
-        <w:rPr>
-          <w:rFonts w:ascii="Arial" w:hAnsi="Arial" w:cs="Arial"/>
-          <w:color w:val="000000"/>
-          <w:sz w:val="22"/>
-          <w:szCs w:val="22"/>
-        </w:rPr>
-        <w:t xml:space="preserve">Las siguientes actividades te permitirán </w:t>
-      </w:r>
-      <w:r>
-        <w:rPr>
-          <w:rFonts w:ascii="Arial" w:hAnsi="Arial" w:cs="Arial"/>
-          <w:color w:val="000000"/>
-          <w:sz w:val="22"/>
-          <w:szCs w:val="22"/>
-        </w:rPr>
-        <w:t>reforzar</w:t>
-      </w:r>
-      <w:r>
-        <w:rPr>
-          <w:rFonts w:ascii="Arial" w:hAnsi="Arial" w:cs="Arial"/>
-          <w:color w:val="000000"/>
-          <w:sz w:val="22"/>
-          <w:szCs w:val="22"/>
-        </w:rPr>
-        <w:t xml:space="preserve"> lo que has aprendido en esta sección.</w:t>
+        </w:rPr>
+      </w:pPr>
+      <w:r>
+        <w:rPr>
+          <w:rFonts w:ascii="Arial" w:hAnsi="Arial" w:cs="Arial"/>
+        </w:rPr>
+        <w:lastRenderedPageBreak/>
+        <w:t>Con estas actividades podrás practicar</w:t>
+      </w:r>
+      <w:r>
+        <w:rPr>
+          <w:rFonts w:ascii="Arial" w:hAnsi="Arial" w:cs="Arial"/>
+        </w:rPr>
+        <w:t xml:space="preserve"> lo aprendido en relación con la</w:t>
+      </w:r>
+      <w:r>
+        <w:rPr>
+          <w:rFonts w:ascii="Arial" w:hAnsi="Arial" w:cs="Arial"/>
+        </w:rPr>
+        <w:t xml:space="preserve"> división de números naturales.</w:t>
       </w:r>
     </w:p>
     <w:p>
@@ -12903,7 +13145,7 @@
                 <w:rFonts w:ascii="Arial" w:hAnsi="Arial" w:cs="Arial"/>
                 <w:color w:val="000000"/>
               </w:rPr>
-              <w:t>Refuerza tu aprendizaje: l</w:t>
+              <w:t>Refuerza tu aprendizaje: L</w:t>
             </w:r>
             <w:r>
               <w:rPr>
@@ -12960,6 +13202,21 @@
         </w:tc>
       </w:tr>
     </w:tbl>
+    <w:p>
+      <w:pPr>
+        <w:tabs>
+          <w:tab w:val="right" w:pos="8498"/>
+        </w:tabs>
+        <w:spacing w:after="0"/>
+        <w:jc w:val="both"/>
+        <w:rPr>
+          <w:rFonts w:ascii="Arial" w:hAnsi="Arial" w:cs="Arial"/>
+          <w:sz w:val="22"/>
+          <w:szCs w:val="22"/>
+          <w:highlight w:val="yellow"/>
+        </w:rPr>
+      </w:pPr>
+    </w:p>
     <w:p>
       <w:pPr>
         <w:tabs>
@@ -13761,7 +14018,6 @@
           <w:sz w:val="22"/>
           <w:szCs w:val="22"/>
         </w:rPr>
-        <w:lastRenderedPageBreak/>
         <w:t xml:space="preserve">Paso </w:t>
       </w:r>
       <w:r>
@@ -14120,6 +14376,7 @@
           <w:sz w:val="22"/>
           <w:szCs w:val="22"/>
         </w:rPr>
+        <w:lastRenderedPageBreak/>
         <w:t>100 – 12 = 88</w:t>
       </w:r>
     </w:p>
@@ -14450,7 +14707,7 @@
                           </pic:cNvPicPr>
                         </pic:nvPicPr>
                         <pic:blipFill>
-                          <a:blip r:embed="rId18">
+                          <a:blip r:embed="rId16">
                             <a:extLst>
                               <a:ext uri="{28A0092B-C50C-407E-A947-70E740481C1C}">
                                 <a14:useLocalDpi xmlns:a14="http://schemas.microsoft.com/office/drawing/2010/main" val="0"/>
@@ -15189,7 +15446,15 @@
                 <w:rFonts w:ascii="Arial" w:hAnsi="Arial" w:cs="Arial"/>
                 <w:color w:val="000000"/>
               </w:rPr>
-              <w:t>Interactivo que permite comprender las operaciones combinadas con números naturales</w:t>
+              <w:t xml:space="preserve">Interactivo que permite comprender las operaciones </w:t>
+            </w:r>
+            <w:r>
+              <w:rPr>
+                <w:rFonts w:ascii="Arial" w:hAnsi="Arial" w:cs="Arial"/>
+                <w:color w:val="000000"/>
+              </w:rPr>
+              <w:lastRenderedPageBreak/>
+              <w:t>combinadas con números naturales</w:t>
             </w:r>
           </w:p>
         </w:tc>
@@ -15851,11 +16116,20 @@
       <w:r>
         <w:rPr>
           <w:rFonts w:ascii="Arial" w:hAnsi="Arial" w:cs="Arial"/>
-          <w:color w:val="000000"/>
-          <w:sz w:val="22"/>
-          <w:szCs w:val="22"/>
-        </w:rPr>
-        <w:t>Las siguientes actividades te permitirán fortalecer lo que has aprendido en esta sección.</w:t>
+        </w:rPr>
+        <w:t>Con estas actividades podrás practicar</w:t>
+      </w:r>
+      <w:r>
+        <w:rPr>
+          <w:rFonts w:ascii="Arial" w:hAnsi="Arial" w:cs="Arial"/>
+        </w:rPr>
+        <w:t xml:space="preserve"> lo aprendido en relación con la</w:t>
+      </w:r>
+      <w:r>
+        <w:rPr>
+          <w:rFonts w:ascii="Arial" w:hAnsi="Arial" w:cs="Arial"/>
+        </w:rPr>
+        <w:t>s operaciones combinadas de números naturales.</w:t>
       </w:r>
     </w:p>
     <w:tbl>
@@ -16025,7 +16299,7 @@
                 <w:rFonts w:ascii="Arial" w:hAnsi="Arial" w:cs="Arial"/>
                 <w:color w:val="000000"/>
               </w:rPr>
-              <w:t>aprendizaje: l</w:t>
+              <w:t>aprendizaje: L</w:t>
             </w:r>
             <w:r>
               <w:rPr>
@@ -17836,7 +18110,6 @@
                 <w:b/>
                 <w:color w:val="000000"/>
               </w:rPr>
-              <w:lastRenderedPageBreak/>
               <w:t>Título</w:t>
             </w:r>
           </w:p>
@@ -18080,7 +18353,15 @@
                 <w:rFonts w:ascii="Arial" w:hAnsi="Arial" w:cs="Arial"/>
                 <w:color w:val="000000"/>
               </w:rPr>
-              <w:t>Actividad para dibujar esquemas y resolver situaciones problema con ecuaciones aditiva</w:t>
+              <w:t xml:space="preserve">Actividad para dibujar esquemas y resolver situaciones </w:t>
+            </w:r>
+            <w:r>
+              <w:rPr>
+                <w:rFonts w:ascii="Arial" w:hAnsi="Arial" w:cs="Arial"/>
+                <w:color w:val="000000"/>
+              </w:rPr>
+              <w:lastRenderedPageBreak/>
+              <w:t>problema con ecuaciones aditiva</w:t>
             </w:r>
           </w:p>
         </w:tc>
@@ -19263,15 +19544,7 @@
                 <w:rFonts w:ascii="Arial" w:hAnsi="Arial" w:cs="Arial"/>
                 <w:color w:val="000000"/>
               </w:rPr>
-              <w:t xml:space="preserve">Actividad para resolver situaciones expresadas en lenguaje </w:t>
-            </w:r>
-            <w:r>
-              <w:rPr>
-                <w:rFonts w:ascii="Arial" w:hAnsi="Arial" w:cs="Arial"/>
-                <w:color w:val="000000"/>
-              </w:rPr>
-              <w:lastRenderedPageBreak/>
-              <w:t>cotidiano como ecuaciones aditivas y multiplicativas</w:t>
+              <w:t>Actividad para resolver situaciones expresadas en lenguaje cotidiano como ecuaciones aditivas y multiplicativas</w:t>
             </w:r>
           </w:p>
         </w:tc>
@@ -19369,23 +19642,21 @@
       <w:r>
         <w:rPr>
           <w:rFonts w:ascii="Arial" w:hAnsi="Arial" w:cs="Arial"/>
-          <w:color w:val="000000"/>
-          <w:sz w:val="22"/>
-          <w:szCs w:val="22"/>
-        </w:rPr>
-        <w:t>Las siguientes actividades te permitirán fortalecer lo que has aprendido en esta sección.</w:t>
-      </w:r>
-    </w:p>
-    <w:p>
-      <w:pPr>
-        <w:spacing w:after="0"/>
-        <w:rPr>
-          <w:rFonts w:ascii="Arial" w:hAnsi="Arial" w:cs="Arial"/>
-          <w:color w:val="000000"/>
-          <w:sz w:val="22"/>
-          <w:szCs w:val="22"/>
-        </w:rPr>
-      </w:pPr>
+        </w:rPr>
+        <w:t>Con estas actividades podrás practicar</w:t>
+      </w:r>
+      <w:r>
+        <w:rPr>
+          <w:rFonts w:ascii="Arial" w:hAnsi="Arial" w:cs="Arial"/>
+        </w:rPr>
+        <w:t xml:space="preserve"> lo aprendido en relación con la</w:t>
+      </w:r>
+      <w:r>
+        <w:rPr>
+          <w:rFonts w:ascii="Arial" w:hAnsi="Arial" w:cs="Arial"/>
+        </w:rPr>
+        <w:t>s ecuaciones.</w:t>
+      </w:r>
     </w:p>
     <w:tbl>
       <w:tblPr>
@@ -19527,8 +19798,6 @@
               </w:rPr>
               <w:t>Refuerza tu aprendizaje: las e</w:t>
             </w:r>
-            <w:bookmarkStart w:id="0" w:name="_GoBack"/>
-            <w:bookmarkEnd w:id="0"/>
             <w:r>
               <w:rPr>
                 <w:rFonts w:ascii="Arial" w:hAnsi="Arial" w:cs="Arial"/>
@@ -19557,6 +19826,7 @@
                 <w:b/>
                 <w:color w:val="000000"/>
               </w:rPr>
+              <w:lastRenderedPageBreak/>
               <w:t>Descripción</w:t>
             </w:r>
           </w:p>
@@ -19578,7 +19848,14 @@
                 <w:rFonts w:ascii="Arial" w:hAnsi="Arial" w:cs="Arial"/>
                 <w:color w:val="000000"/>
               </w:rPr>
-              <w:t>Actividad sobre Ecuaciones con números naturales</w:t>
+              <w:t>Actividad sobre e</w:t>
+            </w:r>
+            <w:r>
+              <w:rPr>
+                <w:rFonts w:ascii="Arial" w:hAnsi="Arial" w:cs="Arial"/>
+                <w:color w:val="000000"/>
+              </w:rPr>
+              <w:t>cuaciones con números naturales</w:t>
             </w:r>
           </w:p>
         </w:tc>
@@ -19664,52 +19941,16 @@
     </w:p>
     <w:p>
       <w:pPr>
-        <w:tabs>
-          <w:tab w:val="right" w:pos="8498"/>
-        </w:tabs>
         <w:spacing w:after="0"/>
-        <w:jc w:val="both"/>
-        <w:rPr>
-          <w:rFonts w:ascii="Arial" w:hAnsi="Arial" w:cs="Arial"/>
-          <w:sz w:val="22"/>
-          <w:szCs w:val="22"/>
-        </w:rPr>
-      </w:pPr>
-      <w:r>
-        <w:rPr>
-          <w:rFonts w:ascii="Arial" w:hAnsi="Arial" w:cs="Arial"/>
-          <w:sz w:val="22"/>
-          <w:szCs w:val="22"/>
-        </w:rPr>
-        <w:t>Este recurso permite reforzar tus ca</w:t>
-      </w:r>
-      <w:r>
-        <w:rPr>
-          <w:rFonts w:ascii="Arial" w:hAnsi="Arial" w:cs="Arial"/>
-          <w:sz w:val="22"/>
-          <w:szCs w:val="22"/>
-        </w:rPr>
-        <w:t>pacidades y aplicar lo aprendido</w:t>
-      </w:r>
-      <w:r>
-        <w:rPr>
-          <w:rFonts w:ascii="Arial" w:hAnsi="Arial" w:cs="Arial"/>
-          <w:sz w:val="22"/>
-          <w:szCs w:val="22"/>
-        </w:rPr>
-        <w:t>.</w:t>
-      </w:r>
-    </w:p>
-    <w:p>
-      <w:pPr>
-        <w:spacing w:after="0"/>
-        <w:rPr>
-          <w:rFonts w:ascii="Arial" w:hAnsi="Arial" w:cs="Arial"/>
-          <w:color w:val="000000"/>
-          <w:sz w:val="22"/>
-          <w:szCs w:val="22"/>
-        </w:rPr>
-      </w:pPr>
+        <w:rPr>
+          <w:rFonts w:ascii="Arial" w:hAnsi="Arial" w:cs="Arial"/>
+          <w:color w:val="000000"/>
+          <w:sz w:val="22"/>
+          <w:szCs w:val="22"/>
+        </w:rPr>
+      </w:pPr>
+      <w:bookmarkStart w:id="0" w:name="_GoBack"/>
+      <w:bookmarkEnd w:id="0"/>
     </w:p>
     <w:tbl>
       <w:tblPr>
@@ -20742,15 +20983,7 @@
                 <w:rFonts w:ascii="Arial" w:hAnsi="Arial" w:cs="Arial"/>
                 <w:i/>
               </w:rPr>
-              <w:t xml:space="preserve">Actividades resueltas sobre operaciones con números </w:t>
-            </w:r>
-            <w:r>
-              <w:rPr>
-                <w:rFonts w:ascii="Arial" w:hAnsi="Arial" w:cs="Arial"/>
-                <w:i/>
-              </w:rPr>
-              <w:lastRenderedPageBreak/>
-              <w:t>naturlaes</w:t>
+              <w:t>Actividades resueltas sobre operaciones con números naturlaes</w:t>
             </w:r>
           </w:p>
         </w:tc>
@@ -20772,7 +21005,6 @@
                 <w:i/>
                 <w:color w:val="000000"/>
               </w:rPr>
-              <w:lastRenderedPageBreak/>
               <w:t>http://www.vitutor.com/di/n/numeros_naturales.html</w:t>
             </w:r>
           </w:p>
@@ -20797,7 +21029,6 @@
                 <w:rFonts w:ascii="Arial" w:hAnsi="Arial" w:cs="Arial"/>
                 <w:b/>
               </w:rPr>
-              <w:lastRenderedPageBreak/>
               <w:t>Web 02</w:t>
             </w:r>
           </w:p>
@@ -20869,8 +21100,8 @@
       </w:pPr>
     </w:p>
     <w:sectPr>
-      <w:headerReference w:type="even" r:id="rId19"/>
-      <w:headerReference w:type="default" r:id="rId20"/>
+      <w:headerReference w:type="even" r:id="rId17"/>
+      <w:headerReference w:type="default" r:id="rId18"/>
       <w:pgSz w:w="12240" w:h="15840"/>
       <w:pgMar w:top="1417" w:right="1701" w:bottom="1417" w:left="1701" w:header="708" w:footer="708" w:gutter="0"/>
       <w:cols w:space="708"/>
@@ -21000,7 +21231,7 @@
         <w:rStyle w:val="Nmerodepgina"/>
         <w:noProof/>
       </w:rPr>
-      <w:t>15</w:t>
+      <w:t>14</w:t>
     </w:r>
     <w:r>
       <w:rPr>
@@ -28796,7 +29027,7 @@
 </file>
 
 <file path=customXml/itemProps1.xml><?xml version="1.0" encoding="utf-8"?>
-<ds:datastoreItem xmlns:ds="http://schemas.openxmlformats.org/officeDocument/2006/customXml" ds:itemID="{3D24F67A-B8F2-474F-8CE2-545BBA844403}">
+<ds:datastoreItem xmlns:ds="http://schemas.openxmlformats.org/officeDocument/2006/customXml" ds:itemID="{A119C66A-9C36-0541-8D61-684B92C03056}">
   <ds:schemaRefs>
     <ds:schemaRef ds:uri="http://schemas.openxmlformats.org/officeDocument/2006/bibliography"/>
   </ds:schemaRefs>

</xml_diff>